<commit_message>
new Deploy to Netlify Button
</commit_message>
<xml_diff>
--- a/tips.docx
+++ b/tips.docx
@@ -840,6 +840,184 @@
       <w:r>
         <w:t xml:space="preserve"> deploys</w:t>
       </w:r>
+    </w:p>
+    <w:p>
+      <w:pPr>
+        <w:jc w:val="both"/>
+        <w:rPr>
+          <w:b/>
+          <w:bCs/>
+        </w:rPr>
+      </w:pPr>
+      <w:r>
+        <w:rPr>
+          <w:b/>
+          <w:bCs/>
+        </w:rPr>
+        <w:lastRenderedPageBreak/>
+        <w:t>Deploy to Netlify Button</w:t>
+      </w:r>
+    </w:p>
+    <w:p>
+      <w:pPr>
+        <w:jc w:val="both"/>
+      </w:pPr>
+      <w:r>
+        <w:t>En el archivo README.md agrego:</w:t>
+      </w:r>
+    </w:p>
+    <w:p>
+      <w:pPr>
+        <w:shd w:val="clear" w:color="auto" w:fill="1E1E1E"/>
+        <w:spacing w:after="0" w:line="285" w:lineRule="atLeast"/>
+        <w:rPr>
+          <w:rFonts w:ascii="Consolas" w:eastAsia="Times New Roman" w:hAnsi="Consolas" w:cs="Times New Roman"/>
+          <w:color w:val="D4D4D4"/>
+          <w:sz w:val="21"/>
+          <w:szCs w:val="21"/>
+          <w:lang w:eastAsia="es-EC"/>
+        </w:rPr>
+      </w:pPr>
+      <w:r>
+        <w:rPr>
+          <w:rFonts w:ascii="Consolas" w:eastAsia="Times New Roman" w:hAnsi="Consolas" w:cs="Times New Roman"/>
+          <w:color w:val="D4D4D4"/>
+          <w:sz w:val="21"/>
+          <w:szCs w:val="21"/>
+          <w:lang w:eastAsia="es-EC"/>
+        </w:rPr>
+        <w:t>[</w:t>
+      </w:r>
+      <w:r>
+        <w:rPr>
+          <w:rFonts w:ascii="Consolas" w:eastAsia="Times New Roman" w:hAnsi="Consolas" w:cs="Times New Roman"/>
+          <w:color w:val="CE9178"/>
+          <w:sz w:val="21"/>
+          <w:szCs w:val="21"/>
+          <w:lang w:eastAsia="es-EC"/>
+        </w:rPr>
+        <w:t>![Deploy to Netlify](https://www.netlify.com/img/deploy/button.svg)</w:t>
+      </w:r>
+      <w:r>
+        <w:rPr>
+          <w:rFonts w:ascii="Consolas" w:eastAsia="Times New Roman" w:hAnsi="Consolas" w:cs="Times New Roman"/>
+          <w:color w:val="D4D4D4"/>
+          <w:sz w:val="21"/>
+          <w:szCs w:val="21"/>
+          <w:lang w:eastAsia="es-EC"/>
+        </w:rPr>
+        <w:t>](</w:t>
+      </w:r>
+      <w:r>
+        <w:rPr>
+          <w:rFonts w:ascii="Consolas" w:eastAsia="Times New Roman" w:hAnsi="Consolas" w:cs="Times New Roman"/>
+          <w:color w:val="D4D4D4"/>
+          <w:sz w:val="21"/>
+          <w:szCs w:val="21"/>
+          <w:u w:val="single"/>
+          <w:lang w:eastAsia="es-EC"/>
+        </w:rPr>
+        <w:t>https://app.netlify.com/start/deploy?repository=https://github.com/acorreab/netlify-drop-demo-site-master</w:t>
+      </w:r>
+      <w:r>
+        <w:rPr>
+          <w:rFonts w:ascii="Consolas" w:eastAsia="Times New Roman" w:hAnsi="Consolas" w:cs="Times New Roman"/>
+          <w:color w:val="D4D4D4"/>
+          <w:sz w:val="21"/>
+          <w:szCs w:val="21"/>
+          <w:lang w:eastAsia="es-EC"/>
+        </w:rPr>
+        <w:t>)</w:t>
+      </w:r>
+    </w:p>
+    <w:p>
+      <w:pPr>
+        <w:jc w:val="both"/>
+      </w:pPr>
+      <w:r>
+        <w:t>La URL del botón y la del repositorio Git</w:t>
+      </w:r>
+    </w:p>
+    <w:p>
+      <w:pPr>
+        <w:spacing w:after="0"/>
+        <w:jc w:val="both"/>
+        <w:rPr>
+          <w:lang w:val="en-US"/>
+        </w:rPr>
+      </w:pPr>
+      <w:r>
+        <w:rPr>
+          <w:lang w:val="en-US"/>
+        </w:rPr>
+        <w:t>git add .</w:t>
+      </w:r>
+    </w:p>
+    <w:p>
+      <w:pPr>
+        <w:spacing w:after="0"/>
+        <w:jc w:val="both"/>
+        <w:rPr>
+          <w:lang w:val="en-US"/>
+        </w:rPr>
+      </w:pPr>
+      <w:r>
+        <w:rPr>
+          <w:lang w:val="en-US"/>
+        </w:rPr>
+        <w:t>git commit -m “</w:t>
+      </w:r>
+      <w:r>
+        <w:rPr>
+          <w:lang w:val="en-US"/>
+        </w:rPr>
+        <w:t>new Deploy to Netlify Button</w:t>
+      </w:r>
+      <w:r>
+        <w:rPr>
+          <w:lang w:val="en-US"/>
+        </w:rPr>
+        <w:t xml:space="preserve">” </w:t>
+      </w:r>
+    </w:p>
+    <w:p>
+      <w:pPr>
+        <w:jc w:val="both"/>
+        <w:rPr>
+          <w:rFonts w:ascii="Roboto" w:hAnsi="Roboto"/>
+          <w:color w:val="030303"/>
+          <w:spacing w:val="3"/>
+          <w:sz w:val="21"/>
+          <w:szCs w:val="21"/>
+          <w:shd w:val="clear" w:color="auto" w:fill="F9F9F9"/>
+        </w:rPr>
+      </w:pPr>
+      <w:r>
+        <w:rPr>
+          <w:rFonts w:ascii="Roboto" w:hAnsi="Roboto"/>
+          <w:color w:val="030303"/>
+          <w:spacing w:val="3"/>
+          <w:sz w:val="21"/>
+          <w:szCs w:val="21"/>
+          <w:shd w:val="clear" w:color="auto" w:fill="F9F9F9"/>
+        </w:rPr>
+        <w:t>git push origin master</w:t>
+      </w:r>
+    </w:p>
+    <w:p>
+      <w:pPr>
+        <w:jc w:val="both"/>
+      </w:pPr>
+    </w:p>
+    <w:p>
+      <w:pPr>
+        <w:jc w:val="both"/>
+      </w:pPr>
+    </w:p>
+    <w:p>
+      <w:pPr>
+        <w:jc w:val="both"/>
+      </w:pPr>
     </w:p>
     <w:p>
       <w:pPr>

</xml_diff>